<commit_message>
New version includes purges logic and other modifications
</commit_message>
<xml_diff>
--- a/Modelo Logistica/Modelo Logistica v2.docx
+++ b/Modelo Logistica/Modelo Logistica v2.docx
@@ -221,13 +221,7 @@
         <w:rPr>
           <w:lang w:val="es-ES"/>
         </w:rPr>
-        <w:t>Se planea un modelo de simulación de Montecarlo para reproducir la asignación de recursos logísticos a cada una de las necesidades de transporte y medir los tiempos que determinan la performance del sector logístico.</w:t>
-      </w:r>
-      <w:r>
-        <w:rPr>
-          <w:lang w:val="es-ES"/>
-        </w:rPr>
-        <w:t xml:space="preserve"> En primer lugar se genera un calendario con el total de las necesidades logísticas.</w:t>
+        <w:t>Se planea un modelo de simulación de Montecarlo para reproducir la asignación de recursos logísticos a cada una de las necesidades de transporte y medir los tiempos que determinan la performance del sector logístico. En primer lugar se genera un calendario con el total de las necesidades logísticas.</w:t>
       </w:r>
     </w:p>
     <w:p>
@@ -273,7 +267,25 @@
         <w:rPr>
           <w:lang w:val="es-ES"/>
         </w:rPr>
-        <w:t xml:space="preserve">) contiene los siguientes campos: actividad, #actividad, tarea, unidad, demanda, </w:t>
+        <w:t>) contiene los siguientes campos: actividad,</w:t>
+      </w:r>
+      <w:r>
+        <w:rPr>
+          <w:lang w:val="es-ES"/>
+        </w:rPr>
+        <w:t xml:space="preserve"> </w:t>
+      </w:r>
+      <w:r>
+        <w:rPr>
+          <w:lang w:val="es-ES"/>
+        </w:rPr>
+        <w:t>prioridad,</w:t>
+      </w:r>
+      <w:r>
+        <w:rPr>
+          <w:lang w:val="es-ES"/>
+        </w:rPr>
+        <w:t xml:space="preserve"> #actividad, tarea, unidad, demanda, </w:t>
       </w:r>
       <w:r>
         <w:rPr>
@@ -285,7 +297,33 @@
         <w:rPr>
           <w:lang w:val="es-ES"/>
         </w:rPr>
-        <w:t>, lugar de la necesidad y dí</w:t>
+        <w:t>, lugar de la necesidad</w:t>
+      </w:r>
+      <w:r>
+        <w:rPr>
+          <w:lang w:val="es-ES"/>
+        </w:rPr>
+        <w:t xml:space="preserve">, tiempo (= tiempo car-des + </w:t>
+      </w:r>
+      <w:proofErr w:type="spellStart"/>
+      <w:r>
+        <w:rPr>
+          <w:lang w:val="es-ES"/>
+        </w:rPr>
+        <w:t>tiempo_transp</w:t>
+      </w:r>
+      <w:proofErr w:type="spellEnd"/>
+      <w:r>
+        <w:rPr>
+          <w:lang w:val="es-ES"/>
+        </w:rPr>
+        <w:t>)</w:t>
+      </w:r>
+      <w:r>
+        <w:rPr>
+          <w:lang w:val="es-ES"/>
+        </w:rPr>
+        <w:t xml:space="preserve"> y dí</w:t>
       </w:r>
       <w:r>
         <w:rPr>
@@ -299,8 +337,8 @@
         <w:pStyle w:val="NoSpacing"/>
         <w:rPr>
           <w:rFonts w:ascii="Courier New" w:hAnsi="Courier New" w:cs="Courier New"/>
-          <w:sz w:val="16"/>
-          <w:szCs w:val="16"/>
+          <w:sz w:val="12"/>
+          <w:szCs w:val="12"/>
           <w:u w:val="single"/>
           <w:lang w:val="es-ES"/>
         </w:rPr>
@@ -308,8 +346,8 @@
       <w:r>
         <w:rPr>
           <w:rFonts w:ascii="Courier New" w:hAnsi="Courier New" w:cs="Courier New"/>
-          <w:sz w:val="16"/>
-          <w:szCs w:val="16"/>
+          <w:sz w:val="12"/>
+          <w:szCs w:val="12"/>
           <w:u w:val="single"/>
           <w:lang w:val="es-ES"/>
         </w:rPr>
@@ -318,8 +356,8 @@
       <w:r>
         <w:rPr>
           <w:rFonts w:ascii="Courier New" w:hAnsi="Courier New" w:cs="Courier New"/>
-          <w:sz w:val="16"/>
-          <w:szCs w:val="16"/>
+          <w:sz w:val="12"/>
+          <w:szCs w:val="12"/>
           <w:u w:val="single"/>
           <w:lang w:val="es-ES"/>
         </w:rPr>
@@ -328,20 +366,61 @@
       <w:r>
         <w:rPr>
           <w:rFonts w:ascii="Courier New" w:hAnsi="Courier New" w:cs="Courier New"/>
-          <w:sz w:val="16"/>
-          <w:szCs w:val="16"/>
+          <w:sz w:val="12"/>
+          <w:szCs w:val="12"/>
           <w:u w:val="single"/>
           <w:lang w:val="es-ES"/>
         </w:rPr>
         <w:tab/>
+      </w:r>
+      <w:r>
+        <w:rPr>
+          <w:rFonts w:ascii="Courier New" w:hAnsi="Courier New" w:cs="Courier New"/>
+          <w:sz w:val="12"/>
+          <w:szCs w:val="12"/>
+          <w:u w:val="single"/>
+          <w:lang w:val="es-ES"/>
+        </w:rPr>
+        <w:tab/>
+      </w:r>
+      <w:proofErr w:type="spellStart"/>
+      <w:r>
+        <w:rPr>
+          <w:rFonts w:ascii="Courier New" w:hAnsi="Courier New" w:cs="Courier New"/>
+          <w:sz w:val="12"/>
+          <w:szCs w:val="12"/>
+          <w:u w:val="single"/>
+          <w:lang w:val="es-ES"/>
+        </w:rPr>
+        <w:t>prio</w:t>
+      </w:r>
+      <w:proofErr w:type="spellEnd"/>
+      <w:r>
+        <w:rPr>
+          <w:rFonts w:ascii="Courier New" w:hAnsi="Courier New" w:cs="Courier New"/>
+          <w:sz w:val="12"/>
+          <w:szCs w:val="12"/>
+          <w:u w:val="single"/>
+          <w:lang w:val="es-ES"/>
+        </w:rPr>
+        <w:tab/>
+      </w:r>
+      <w:r>
+        <w:rPr>
+          <w:rFonts w:ascii="Courier New" w:hAnsi="Courier New" w:cs="Courier New"/>
+          <w:sz w:val="12"/>
+          <w:szCs w:val="12"/>
+          <w:u w:val="single"/>
+          <w:lang w:val="es-ES"/>
+        </w:rPr>
         <w:t>#</w:t>
       </w:r>
       <w:proofErr w:type="spellStart"/>
       <w:r>
         <w:rPr>
           <w:rFonts w:ascii="Courier New" w:hAnsi="Courier New" w:cs="Courier New"/>
-          <w:sz w:val="16"/>
-          <w:szCs w:val="16"/>
+          <w:sz w:val="12"/>
+          <w:szCs w:val="12"/>
           <w:u w:val="single"/>
           <w:lang w:val="es-ES"/>
         </w:rPr>
@@ -351,8 +430,8 @@
       <w:r>
         <w:rPr>
           <w:rFonts w:ascii="Courier New" w:hAnsi="Courier New" w:cs="Courier New"/>
-          <w:sz w:val="16"/>
-          <w:szCs w:val="16"/>
+          <w:sz w:val="12"/>
+          <w:szCs w:val="12"/>
           <w:u w:val="single"/>
           <w:lang w:val="es-ES"/>
         </w:rPr>
@@ -362,8 +441,8 @@
       <w:r>
         <w:rPr>
           <w:rFonts w:ascii="Courier New" w:hAnsi="Courier New" w:cs="Courier New"/>
-          <w:sz w:val="16"/>
-          <w:szCs w:val="16"/>
+          <w:sz w:val="12"/>
+          <w:szCs w:val="12"/>
           <w:u w:val="single"/>
           <w:lang w:val="es-ES"/>
         </w:rPr>
@@ -372,8 +451,8 @@
       <w:r>
         <w:rPr>
           <w:rFonts w:ascii="Courier New" w:hAnsi="Courier New" w:cs="Courier New"/>
-          <w:sz w:val="16"/>
-          <w:szCs w:val="16"/>
+          <w:sz w:val="12"/>
+          <w:szCs w:val="12"/>
           <w:u w:val="single"/>
           <w:lang w:val="es-ES"/>
         </w:rPr>
@@ -382,8 +461,8 @@
       <w:r>
         <w:rPr>
           <w:rFonts w:ascii="Courier New" w:hAnsi="Courier New" w:cs="Courier New"/>
-          <w:sz w:val="16"/>
-          <w:szCs w:val="16"/>
+          <w:sz w:val="12"/>
+          <w:szCs w:val="12"/>
           <w:u w:val="single"/>
           <w:lang w:val="es-ES"/>
         </w:rPr>
@@ -392,8 +471,8 @@
       <w:r>
         <w:rPr>
           <w:rFonts w:ascii="Courier New" w:hAnsi="Courier New" w:cs="Courier New"/>
-          <w:sz w:val="16"/>
-          <w:szCs w:val="16"/>
+          <w:sz w:val="12"/>
+          <w:szCs w:val="12"/>
           <w:u w:val="single"/>
           <w:lang w:val="es-ES"/>
         </w:rPr>
@@ -402,60 +481,41 @@
       <w:r>
         <w:rPr>
           <w:rFonts w:ascii="Courier New" w:hAnsi="Courier New" w:cs="Courier New"/>
-          <w:sz w:val="16"/>
-          <w:szCs w:val="16"/>
+          <w:sz w:val="12"/>
+          <w:szCs w:val="12"/>
           <w:u w:val="single"/>
           <w:lang w:val="es-ES"/>
         </w:rPr>
         <w:tab/>
+        <w:t>demanda</w:t>
       </w:r>
       <w:r>
         <w:rPr>
           <w:rFonts w:ascii="Courier New" w:hAnsi="Courier New" w:cs="Courier New"/>
-          <w:sz w:val="16"/>
-          <w:szCs w:val="16"/>
+          <w:sz w:val="12"/>
+          <w:szCs w:val="12"/>
           <w:u w:val="single"/>
           <w:lang w:val="es-ES"/>
         </w:rPr>
         <w:tab/>
       </w:r>
+      <w:proofErr w:type="spellStart"/>
       <w:r>
         <w:rPr>
           <w:rFonts w:ascii="Courier New" w:hAnsi="Courier New" w:cs="Courier New"/>
-          <w:sz w:val="16"/>
-          <w:szCs w:val="16"/>
+          <w:sz w:val="12"/>
+          <w:szCs w:val="12"/>
           <w:u w:val="single"/>
           <w:lang w:val="es-ES"/>
         </w:rPr>
-        <w:t>demanda</w:t>
-      </w:r>
+        <w:t>dia</w:t>
+      </w:r>
+      <w:proofErr w:type="spellEnd"/>
       <w:r>
         <w:rPr>
           <w:rFonts w:ascii="Courier New" w:hAnsi="Courier New" w:cs="Courier New"/>
-          <w:sz w:val="16"/>
-          <w:szCs w:val="16"/>
-          <w:u w:val="single"/>
-          <w:lang w:val="es-ES"/>
-        </w:rPr>
-        <w:tab/>
-      </w:r>
-      <w:proofErr w:type="spellStart"/>
-      <w:r>
-        <w:rPr>
-          <w:rFonts w:ascii="Courier New" w:hAnsi="Courier New" w:cs="Courier New"/>
-          <w:sz w:val="16"/>
-          <w:szCs w:val="16"/>
-          <w:u w:val="single"/>
-          <w:lang w:val="es-ES"/>
-        </w:rPr>
-        <w:t>dia</w:t>
-      </w:r>
-      <w:proofErr w:type="spellEnd"/>
-      <w:r>
-        <w:rPr>
-          <w:rFonts w:ascii="Courier New" w:hAnsi="Courier New" w:cs="Courier New"/>
-          <w:sz w:val="16"/>
-          <w:szCs w:val="16"/>
+          <w:sz w:val="12"/>
+          <w:szCs w:val="12"/>
           <w:u w:val="single"/>
           <w:lang w:val="es-ES"/>
         </w:rPr>
@@ -465,8 +525,8 @@
       <w:r>
         <w:rPr>
           <w:rFonts w:ascii="Courier New" w:hAnsi="Courier New" w:cs="Courier New"/>
-          <w:sz w:val="16"/>
-          <w:szCs w:val="16"/>
+          <w:sz w:val="12"/>
+          <w:szCs w:val="12"/>
           <w:u w:val="single"/>
           <w:lang w:val="es-ES"/>
         </w:rPr>
@@ -476,30 +536,62 @@
       <w:r>
         <w:rPr>
           <w:rFonts w:ascii="Courier New" w:hAnsi="Courier New" w:cs="Courier New"/>
-          <w:sz w:val="16"/>
-          <w:szCs w:val="16"/>
+          <w:sz w:val="12"/>
+          <w:szCs w:val="12"/>
           <w:u w:val="single"/>
           <w:lang w:val="es-ES"/>
         </w:rPr>
-        <w:t>completo_dia</w:t>
+        <w:t>tiempo_h</w:t>
       </w:r>
       <w:proofErr w:type="spellEnd"/>
-    </w:p>
-    <w:p>
-      <w:pPr>
+      <w:r>
         <w:rPr>
           <w:rFonts w:ascii="Courier New" w:hAnsi="Courier New" w:cs="Courier New"/>
-          <w:sz w:val="16"/>
-          <w:szCs w:val="16"/>
-          <w:lang w:val="es-ES"/>
-        </w:rPr>
-      </w:pPr>
+          <w:sz w:val="12"/>
+          <w:szCs w:val="12"/>
+          <w:u w:val="single"/>
+          <w:lang w:val="es-ES"/>
+        </w:rPr>
+        <w:tab/>
+      </w:r>
       <w:proofErr w:type="spellStart"/>
       <w:r>
         <w:rPr>
           <w:rFonts w:ascii="Courier New" w:hAnsi="Courier New" w:cs="Courier New"/>
-          <w:sz w:val="16"/>
-          <w:szCs w:val="16"/>
+          <w:sz w:val="12"/>
+          <w:szCs w:val="12"/>
+          <w:u w:val="single"/>
+          <w:lang w:val="es-ES"/>
+        </w:rPr>
+        <w:t>comp</w:t>
+      </w:r>
+      <w:r>
+        <w:rPr>
+          <w:rFonts w:ascii="Courier New" w:hAnsi="Courier New" w:cs="Courier New"/>
+          <w:sz w:val="12"/>
+          <w:szCs w:val="12"/>
+          <w:u w:val="single"/>
+          <w:lang w:val="es-ES"/>
+        </w:rPr>
+        <w:t>_dia</w:t>
+      </w:r>
+      <w:proofErr w:type="spellEnd"/>
+    </w:p>
+    <w:p>
+      <w:pPr>
+        <w:rPr>
+          <w:rFonts w:ascii="Courier New" w:hAnsi="Courier New" w:cs="Courier New"/>
+          <w:sz w:val="12"/>
+          <w:szCs w:val="12"/>
+          <w:lang w:val="es-ES"/>
+        </w:rPr>
+      </w:pPr>
+      <w:proofErr w:type="spellStart"/>
+      <w:r>
+        <w:rPr>
+          <w:rFonts w:ascii="Courier New" w:hAnsi="Courier New" w:cs="Courier New"/>
+          <w:sz w:val="12"/>
+          <w:szCs w:val="12"/>
           <w:lang w:val="es-ES"/>
         </w:rPr>
         <w:t>perforacion</w:t>
@@ -508,8 +600,8 @@
       <w:r>
         <w:rPr>
           <w:rFonts w:ascii="Courier New" w:hAnsi="Courier New" w:cs="Courier New"/>
-          <w:sz w:val="16"/>
-          <w:szCs w:val="16"/>
+          <w:sz w:val="12"/>
+          <w:szCs w:val="12"/>
           <w:lang w:val="es-ES"/>
         </w:rPr>
         <w:tab/>
@@ -517,8 +609,26 @@
       <w:r>
         <w:rPr>
           <w:rFonts w:ascii="Courier New" w:hAnsi="Courier New" w:cs="Courier New"/>
-          <w:sz w:val="16"/>
-          <w:szCs w:val="16"/>
+          <w:sz w:val="12"/>
+          <w:szCs w:val="12"/>
+          <w:lang w:val="es-ES"/>
+        </w:rPr>
+        <w:t>1</w:t>
+      </w:r>
+      <w:r>
+        <w:rPr>
+          <w:rFonts w:ascii="Courier New" w:hAnsi="Courier New" w:cs="Courier New"/>
+          <w:sz w:val="12"/>
+          <w:szCs w:val="12"/>
+          <w:lang w:val="es-ES"/>
+        </w:rPr>
+        <w:tab/>
+      </w:r>
+      <w:r>
+        <w:rPr>
+          <w:rFonts w:ascii="Courier New" w:hAnsi="Courier New" w:cs="Courier New"/>
+          <w:sz w:val="12"/>
+          <w:szCs w:val="12"/>
           <w:lang w:val="es-ES"/>
         </w:rPr>
         <w:t>7</w:t>
@@ -526,8 +636,8 @@
       <w:r>
         <w:rPr>
           <w:rFonts w:ascii="Courier New" w:hAnsi="Courier New" w:cs="Courier New"/>
-          <w:sz w:val="16"/>
-          <w:szCs w:val="16"/>
+          <w:sz w:val="12"/>
+          <w:szCs w:val="12"/>
           <w:lang w:val="es-ES"/>
         </w:rPr>
         <w:tab/>
@@ -535,8 +645,8 @@
       <w:r>
         <w:rPr>
           <w:rFonts w:ascii="Courier New" w:hAnsi="Courier New" w:cs="Courier New"/>
-          <w:sz w:val="16"/>
-          <w:szCs w:val="16"/>
+          <w:sz w:val="12"/>
+          <w:szCs w:val="12"/>
           <w:lang w:val="es-ES"/>
         </w:rPr>
         <w:t>Mantener nivel</w:t>
@@ -544,8 +654,8 @@
       <w:r>
         <w:rPr>
           <w:rFonts w:ascii="Courier New" w:hAnsi="Courier New" w:cs="Courier New"/>
-          <w:sz w:val="16"/>
-          <w:szCs w:val="16"/>
+          <w:sz w:val="12"/>
+          <w:szCs w:val="12"/>
           <w:lang w:val="es-ES"/>
         </w:rPr>
         <w:tab/>
@@ -555,8 +665,8 @@
       <w:r>
         <w:rPr>
           <w:rFonts w:ascii="Courier New" w:hAnsi="Courier New" w:cs="Courier New"/>
-          <w:sz w:val="16"/>
-          <w:szCs w:val="16"/>
+          <w:sz w:val="12"/>
+          <w:szCs w:val="12"/>
           <w:lang w:val="es-ES"/>
         </w:rPr>
         <w:t>Semi</w:t>
@@ -565,8 +675,8 @@
       <w:r>
         <w:rPr>
           <w:rFonts w:ascii="Courier New" w:hAnsi="Courier New" w:cs="Courier New"/>
-          <w:sz w:val="16"/>
-          <w:szCs w:val="16"/>
+          <w:sz w:val="12"/>
+          <w:szCs w:val="12"/>
           <w:lang w:val="es-ES"/>
         </w:rPr>
         <w:tab/>
@@ -574,8 +684,8 @@
       <w:r>
         <w:rPr>
           <w:rFonts w:ascii="Courier New" w:hAnsi="Courier New" w:cs="Courier New"/>
-          <w:sz w:val="16"/>
-          <w:szCs w:val="16"/>
+          <w:sz w:val="12"/>
+          <w:szCs w:val="12"/>
           <w:lang w:val="es-ES"/>
         </w:rPr>
         <w:t>750</w:t>
@@ -583,8 +693,8 @@
       <w:r>
         <w:rPr>
           <w:rFonts w:ascii="Courier New" w:hAnsi="Courier New" w:cs="Courier New"/>
-          <w:sz w:val="16"/>
-          <w:szCs w:val="16"/>
+          <w:sz w:val="12"/>
+          <w:szCs w:val="12"/>
           <w:lang w:val="es-ES"/>
         </w:rPr>
         <w:tab/>
@@ -593,8 +703,8 @@
       <w:r>
         <w:rPr>
           <w:rFonts w:ascii="Courier New" w:hAnsi="Courier New" w:cs="Courier New"/>
-          <w:sz w:val="16"/>
-          <w:szCs w:val="16"/>
+          <w:sz w:val="12"/>
+          <w:szCs w:val="12"/>
           <w:lang w:val="es-ES"/>
         </w:rPr>
         <w:tab/>
@@ -602,8 +712,8 @@
       <w:r>
         <w:rPr>
           <w:rFonts w:ascii="Courier New" w:hAnsi="Courier New" w:cs="Courier New"/>
-          <w:sz w:val="16"/>
-          <w:szCs w:val="16"/>
+          <w:sz w:val="12"/>
+          <w:szCs w:val="12"/>
           <w:lang w:val="es-ES"/>
         </w:rPr>
         <w:t>S2711</w:t>
@@ -611,8 +721,8 @@
       <w:r>
         <w:rPr>
           <w:rFonts w:ascii="Courier New" w:hAnsi="Courier New" w:cs="Courier New"/>
-          <w:sz w:val="16"/>
-          <w:szCs w:val="16"/>
+          <w:sz w:val="12"/>
+          <w:szCs w:val="12"/>
           <w:lang w:val="es-ES"/>
         </w:rPr>
         <w:tab/>
@@ -620,8 +730,26 @@
       <w:r>
         <w:rPr>
           <w:rFonts w:ascii="Courier New" w:hAnsi="Courier New" w:cs="Courier New"/>
-          <w:sz w:val="16"/>
-          <w:szCs w:val="16"/>
+          <w:sz w:val="12"/>
+          <w:szCs w:val="12"/>
+          <w:lang w:val="es-ES"/>
+        </w:rPr>
+        <w:t>2.56</w:t>
+      </w:r>
+      <w:r>
+        <w:rPr>
+          <w:rFonts w:ascii="Courier New" w:hAnsi="Courier New" w:cs="Courier New"/>
+          <w:sz w:val="12"/>
+          <w:szCs w:val="12"/>
+          <w:lang w:val="es-ES"/>
+        </w:rPr>
+        <w:tab/>
+      </w:r>
+      <w:r>
+        <w:rPr>
+          <w:rFonts w:ascii="Courier New" w:hAnsi="Courier New" w:cs="Courier New"/>
+          <w:sz w:val="12"/>
+          <w:szCs w:val="12"/>
           <w:lang w:val="es-ES"/>
         </w:rPr>
         <w:t>4.3</w:t>
@@ -655,57 +783,53 @@
         <w:rPr>
           <w:lang w:val="es-ES"/>
         </w:rPr>
-        <w:t>s lugares de las necesidades son los pozos tomados aleatoriamente con distribución uniforme.</w:t>
-      </w:r>
-      <w:bookmarkStart w:id="0" w:name="_GoBack"/>
-      <w:bookmarkEnd w:id="0"/>
-    </w:p>
-    <w:p>
-      <w:pPr>
-        <w:rPr>
-          <w:lang w:val="es-ES"/>
-        </w:rPr>
-      </w:pPr>
-    </w:p>
-    <w:p>
-      <w:pPr>
-        <w:rPr>
-          <w:lang w:val="es-ES"/>
-        </w:rPr>
-      </w:pPr>
-      <w:r>
-        <w:rPr>
-          <w:lang w:val="es-ES"/>
-        </w:rPr>
-        <w:t xml:space="preserve">Para la simulación se consideran los días hábiles de cuatro años consecutivos. </w:t>
-      </w:r>
-    </w:p>
-    <w:p>
-      <w:pPr>
-        <w:rPr>
-          <w:lang w:val="es-ES"/>
-        </w:rPr>
-      </w:pPr>
-    </w:p>
-    <w:p>
-      <w:pPr>
-        <w:rPr>
-          <w:lang w:val="es-ES"/>
-        </w:rPr>
-      </w:pPr>
-      <w:r>
-        <w:rPr>
-          <w:lang w:val="es-ES"/>
-        </w:rPr>
-        <w:t xml:space="preserve">Para la generación de las necesidades logísticas se plantea lo siguiente: </w:t>
-      </w:r>
-    </w:p>
-    <w:p>
-      <w:pPr>
-        <w:pStyle w:val="ListParagraph"/>
+        <w:t xml:space="preserve">s lugares de las necesidades son los </w:t>
+      </w:r>
+      <w:r>
+        <w:rPr>
+          <w:lang w:val="es-ES"/>
+        </w:rPr>
+        <w:t>locaciones (pozos, baterías, plantas) tomada</w:t>
+      </w:r>
+      <w:r>
+        <w:rPr>
+          <w:lang w:val="es-ES"/>
+        </w:rPr>
+        <w:t>s aleatoriamente con distribución uniforme.</w:t>
+      </w:r>
+    </w:p>
+    <w:p>
+      <w:pPr>
+        <w:rPr>
+          <w:lang w:val="es-ES"/>
+        </w:rPr>
+      </w:pPr>
+      <w:r>
+        <w:rPr>
+          <w:lang w:val="es-ES"/>
+        </w:rPr>
+        <w:t xml:space="preserve">No se consideran en esta primera etapa, las necesidades de </w:t>
+      </w:r>
+      <w:r>
+        <w:rPr>
+          <w:b/>
+          <w:lang w:val="es-ES"/>
+        </w:rPr>
+        <w:t>Purga</w:t>
+      </w:r>
+      <w:r>
+        <w:rPr>
+          <w:lang w:val="es-ES"/>
+        </w:rPr>
+        <w:t>.</w:t>
+      </w:r>
+    </w:p>
+    <w:p>
+      <w:pPr>
+        <w:pStyle w:val="Heading2"/>
         <w:numPr>
           <w:ilvl w:val="0"/>
-          <w:numId w:val="10"/>
+          <w:numId w:val="12"/>
         </w:numPr>
         <w:rPr>
           <w:lang w:val="es-ES"/>
@@ -715,18 +839,92 @@
         <w:rPr>
           <w:lang w:val="es-ES"/>
         </w:rPr>
-        <w:t xml:space="preserve">Necesidades programadas según </w:t>
-      </w:r>
-      <w:r>
-        <w:rPr>
-          <w:lang w:val="es-ES"/>
-        </w:rPr>
-        <w:t>calendario.</w:t>
-      </w:r>
-    </w:p>
-    <w:p>
-      <w:pPr>
-        <w:pStyle w:val="ListParagraph"/>
+        <w:t>Registro de recursos logísticos</w:t>
+      </w:r>
+    </w:p>
+    <w:p>
+      <w:pPr>
+        <w:rPr>
+          <w:lang w:val="es-ES"/>
+        </w:rPr>
+      </w:pPr>
+      <w:r>
+        <w:rPr>
+          <w:lang w:val="es-ES"/>
+        </w:rPr>
+        <w:t xml:space="preserve">De acuerdo a la pestaña </w:t>
+      </w:r>
+      <w:r>
+        <w:rPr>
+          <w:b/>
+          <w:lang w:val="es-ES"/>
+        </w:rPr>
+        <w:t>recursos</w:t>
+      </w:r>
+      <w:r>
+        <w:rPr>
+          <w:lang w:val="es-ES"/>
+        </w:rPr>
+        <w:t xml:space="preserve"> de los datos provistos, se genera un registro de los vehículos disponibles para atender las necesidades. No se consideran en  esta primera etapa los camiones </w:t>
+      </w:r>
+      <w:r>
+        <w:rPr>
+          <w:b/>
+          <w:lang w:val="es-ES"/>
+        </w:rPr>
+        <w:t>cisterna</w:t>
+      </w:r>
+      <w:r>
+        <w:rPr>
+          <w:lang w:val="es-ES"/>
+        </w:rPr>
+        <w:t xml:space="preserve"> ni los camiones tipo </w:t>
+      </w:r>
+      <w:r>
+        <w:rPr>
+          <w:b/>
+          <w:lang w:val="es-ES"/>
+        </w:rPr>
+        <w:t>potable</w:t>
+      </w:r>
+      <w:r>
+        <w:rPr>
+          <w:lang w:val="es-ES"/>
+        </w:rPr>
+        <w:t>.</w:t>
+      </w:r>
+    </w:p>
+    <w:p>
+      <w:pPr>
+        <w:rPr>
+          <w:lang w:val="es-ES"/>
+        </w:rPr>
+      </w:pPr>
+      <w:r>
+        <w:rPr>
+          <w:lang w:val="es-ES"/>
+        </w:rPr>
+        <w:t>Un ejemplo de la tabla con el registro de vehículos de muestra a continuación.</w:t>
+      </w:r>
+    </w:p>
+    <w:p>
+      <w:pPr>
+        <w:rPr>
+          <w:lang w:val="es-ES"/>
+        </w:rPr>
+      </w:pPr>
+      <w:r>
+        <w:rPr>
+          <w:lang w:val="es-ES"/>
+        </w:rPr>
+        <w:t xml:space="preserve">               </w:t>
+      </w:r>
+    </w:p>
+    <w:p>
+      <w:pPr>
+        <w:pStyle w:val="NoSpacing"/>
+        <w:ind w:firstLine="720"/>
+        <w:jc w:val="center"/>
         <w:rPr>
           <w:lang w:val="es-ES"/>
         </w:rPr>
@@ -736,61 +934,539 @@
           <w:lang w:val="es-ES"/>
         </w:rPr>
         <w:lastRenderedPageBreak/>
-        <w:t xml:space="preserve">corresponden a las categorías </w:t>
-      </w:r>
-      <w:r>
-        <w:rPr>
-          <w:b/>
-          <w:lang w:val="es-ES"/>
-        </w:rPr>
-        <w:t>Perforació</w:t>
-      </w:r>
-      <w:r>
-        <w:rPr>
-          <w:b/>
-          <w:lang w:val="es-ES"/>
-        </w:rPr>
-        <w:t>n</w:t>
-      </w:r>
-      <w:r>
-        <w:rPr>
-          <w:lang w:val="es-ES"/>
-        </w:rPr>
-        <w:t xml:space="preserve">, </w:t>
-      </w:r>
-      <w:r>
-        <w:rPr>
-          <w:b/>
-          <w:lang w:val="es-ES"/>
-        </w:rPr>
-        <w:t>WO</w:t>
-      </w:r>
-      <w:r>
-        <w:rPr>
-          <w:lang w:val="es-ES"/>
-        </w:rPr>
-        <w:t xml:space="preserve">, </w:t>
-      </w:r>
-      <w:r>
-        <w:rPr>
-          <w:b/>
-          <w:lang w:val="es-ES"/>
-        </w:rPr>
-        <w:t>Producció</w:t>
-      </w:r>
-      <w:r>
-        <w:rPr>
-          <w:b/>
-          <w:lang w:val="es-ES"/>
-        </w:rPr>
-        <w:t>n</w:t>
-      </w:r>
-      <w:r>
-        <w:rPr>
-          <w:lang w:val="es-ES"/>
-        </w:rPr>
-        <w:t xml:space="preserve"> y</w:t>
-      </w:r>
+        <w:t xml:space="preserve">tipo </w:t>
+      </w:r>
+      <w:r>
+        <w:rPr>
+          <w:lang w:val="es-ES"/>
+        </w:rPr>
+        <w:tab/>
+      </w:r>
+      <w:r>
+        <w:rPr>
+          <w:lang w:val="es-ES"/>
+        </w:rPr>
+        <w:tab/>
+      </w:r>
+      <w:r>
+        <w:rPr>
+          <w:lang w:val="es-ES"/>
+        </w:rPr>
+        <w:t>id free</w:t>
+      </w:r>
+    </w:p>
+    <w:p>
+      <w:pPr>
+        <w:pStyle w:val="NoSpacing"/>
+        <w:jc w:val="center"/>
+        <w:rPr>
+          <w:lang w:val="es-ES"/>
+        </w:rPr>
+      </w:pPr>
+      <w:r>
+        <w:rPr>
+          <w:lang w:val="es-ES"/>
+        </w:rPr>
+        <w:t xml:space="preserve">1   Articulado </w:t>
+      </w:r>
+      <w:proofErr w:type="spellStart"/>
+      <w:r>
+        <w:rPr>
+          <w:lang w:val="es-ES"/>
+        </w:rPr>
+        <w:t>Semi</w:t>
+      </w:r>
+      <w:proofErr w:type="spellEnd"/>
+      <w:r>
+        <w:rPr>
+          <w:lang w:val="es-ES"/>
+        </w:rPr>
+        <w:t xml:space="preserve">  </w:t>
+      </w:r>
+      <w:r>
+        <w:rPr>
+          <w:lang w:val="es-ES"/>
+        </w:rPr>
+        <w:tab/>
+      </w:r>
+      <w:r>
+        <w:rPr>
+          <w:lang w:val="es-ES"/>
+        </w:rPr>
+        <w:t>1    1</w:t>
+      </w:r>
+    </w:p>
+    <w:p>
+      <w:pPr>
+        <w:pStyle w:val="NoSpacing"/>
+        <w:jc w:val="center"/>
+        <w:rPr>
+          <w:lang w:val="es-ES"/>
+        </w:rPr>
+      </w:pPr>
+      <w:r>
+        <w:rPr>
+          <w:lang w:val="es-ES"/>
+        </w:rPr>
+        <w:t xml:space="preserve">2   Articulado </w:t>
+      </w:r>
+      <w:proofErr w:type="spellStart"/>
+      <w:r>
+        <w:rPr>
+          <w:lang w:val="es-ES"/>
+        </w:rPr>
+        <w:t>Semi</w:t>
+      </w:r>
+      <w:proofErr w:type="spellEnd"/>
+      <w:r>
+        <w:rPr>
+          <w:lang w:val="es-ES"/>
+        </w:rPr>
+        <w:t xml:space="preserve">  </w:t>
+      </w:r>
+      <w:r>
+        <w:rPr>
+          <w:lang w:val="es-ES"/>
+        </w:rPr>
+        <w:tab/>
+      </w:r>
+      <w:r>
+        <w:rPr>
+          <w:lang w:val="es-ES"/>
+        </w:rPr>
+        <w:t>2    1</w:t>
+      </w:r>
+    </w:p>
+    <w:p>
+      <w:pPr>
+        <w:pStyle w:val="NoSpacing"/>
+        <w:jc w:val="center"/>
+        <w:rPr>
+          <w:lang w:val="es-ES"/>
+        </w:rPr>
+      </w:pPr>
+      <w:r>
+        <w:rPr>
+          <w:lang w:val="es-ES"/>
+        </w:rPr>
+        <w:t xml:space="preserve">3   Articulado </w:t>
+      </w:r>
+      <w:proofErr w:type="spellStart"/>
+      <w:r>
+        <w:rPr>
+          <w:lang w:val="es-ES"/>
+        </w:rPr>
+        <w:t>Semi</w:t>
+      </w:r>
+      <w:proofErr w:type="spellEnd"/>
+      <w:r>
+        <w:rPr>
+          <w:lang w:val="es-ES"/>
+        </w:rPr>
+        <w:t xml:space="preserve">  </w:t>
+      </w:r>
+      <w:r>
+        <w:rPr>
+          <w:lang w:val="es-ES"/>
+        </w:rPr>
+        <w:tab/>
+      </w:r>
+      <w:r>
+        <w:rPr>
+          <w:lang w:val="es-ES"/>
+        </w:rPr>
+        <w:t>3    1</w:t>
+      </w:r>
+    </w:p>
+    <w:p>
+      <w:pPr>
+        <w:pStyle w:val="NoSpacing"/>
+        <w:jc w:val="center"/>
+        <w:rPr>
+          <w:lang w:val="es-ES"/>
+        </w:rPr>
+      </w:pPr>
+      <w:r>
+        <w:rPr>
+          <w:lang w:val="es-ES"/>
+        </w:rPr>
+        <w:t xml:space="preserve">4   </w:t>
+      </w:r>
+      <w:proofErr w:type="spellStart"/>
+      <w:r>
+        <w:rPr>
+          <w:lang w:val="es-ES"/>
+        </w:rPr>
+        <w:t>Camion</w:t>
+      </w:r>
+      <w:proofErr w:type="spellEnd"/>
+      <w:r>
+        <w:rPr>
+          <w:lang w:val="es-ES"/>
+        </w:rPr>
+        <w:t xml:space="preserve"> de </w:t>
+      </w:r>
+      <w:proofErr w:type="spellStart"/>
+      <w:r>
+        <w:rPr>
+          <w:lang w:val="es-ES"/>
+        </w:rPr>
+        <w:t>vacio</w:t>
+      </w:r>
+      <w:proofErr w:type="spellEnd"/>
+      <w:r>
+        <w:rPr>
+          <w:lang w:val="es-ES"/>
+        </w:rPr>
+        <w:t xml:space="preserve">  </w:t>
+      </w:r>
+      <w:r>
+        <w:rPr>
+          <w:lang w:val="es-ES"/>
+        </w:rPr>
+        <w:tab/>
+      </w:r>
+      <w:r>
+        <w:rPr>
+          <w:lang w:val="es-ES"/>
+        </w:rPr>
+        <w:t>4    1</w:t>
+      </w:r>
+    </w:p>
+    <w:p>
+      <w:pPr>
+        <w:pStyle w:val="NoSpacing"/>
+        <w:jc w:val="center"/>
+        <w:rPr>
+          <w:lang w:val="es-ES"/>
+        </w:rPr>
+      </w:pPr>
+      <w:r>
+        <w:rPr>
+          <w:lang w:val="es-ES"/>
+        </w:rPr>
+        <w:t xml:space="preserve">5   </w:t>
+      </w:r>
+      <w:proofErr w:type="spellStart"/>
+      <w:r>
+        <w:rPr>
+          <w:lang w:val="es-ES"/>
+        </w:rPr>
+        <w:t>Camion</w:t>
+      </w:r>
+      <w:proofErr w:type="spellEnd"/>
+      <w:r>
+        <w:rPr>
+          <w:lang w:val="es-ES"/>
+        </w:rPr>
+        <w:t xml:space="preserve"> de </w:t>
+      </w:r>
+      <w:proofErr w:type="spellStart"/>
+      <w:r>
+        <w:rPr>
+          <w:lang w:val="es-ES"/>
+        </w:rPr>
+        <w:t>vacio</w:t>
+      </w:r>
+      <w:proofErr w:type="spellEnd"/>
+      <w:r>
+        <w:rPr>
+          <w:lang w:val="es-ES"/>
+        </w:rPr>
+        <w:t xml:space="preserve">  </w:t>
+      </w:r>
+      <w:r>
+        <w:rPr>
+          <w:lang w:val="es-ES"/>
+        </w:rPr>
+        <w:tab/>
+      </w:r>
+      <w:r>
+        <w:rPr>
+          <w:lang w:val="es-ES"/>
+        </w:rPr>
+        <w:t>5    1</w:t>
+      </w:r>
+    </w:p>
+    <w:p>
+      <w:pPr>
+        <w:pStyle w:val="NoSpacing"/>
+        <w:jc w:val="center"/>
+        <w:rPr>
+          <w:lang w:val="es-ES"/>
+        </w:rPr>
+      </w:pPr>
+      <w:r>
+        <w:rPr>
+          <w:lang w:val="es-ES"/>
+        </w:rPr>
+        <w:t xml:space="preserve">6   </w:t>
+      </w:r>
+      <w:proofErr w:type="spellStart"/>
+      <w:r>
+        <w:rPr>
+          <w:lang w:val="es-ES"/>
+        </w:rPr>
+        <w:t>Camion</w:t>
+      </w:r>
+      <w:proofErr w:type="spellEnd"/>
+      <w:r>
+        <w:rPr>
+          <w:lang w:val="es-ES"/>
+        </w:rPr>
+        <w:t xml:space="preserve"> de </w:t>
+      </w:r>
+      <w:proofErr w:type="spellStart"/>
+      <w:r>
+        <w:rPr>
+          <w:lang w:val="es-ES"/>
+        </w:rPr>
+        <w:t>vacio</w:t>
+      </w:r>
+      <w:proofErr w:type="spellEnd"/>
+      <w:r>
+        <w:rPr>
+          <w:lang w:val="es-ES"/>
+        </w:rPr>
+        <w:t xml:space="preserve">  </w:t>
+      </w:r>
+      <w:r>
+        <w:rPr>
+          <w:lang w:val="es-ES"/>
+        </w:rPr>
+        <w:tab/>
+      </w:r>
+      <w:r>
+        <w:rPr>
+          <w:lang w:val="es-ES"/>
+        </w:rPr>
+        <w:t>6    1</w:t>
+      </w:r>
+    </w:p>
+    <w:p>
+      <w:pPr>
+        <w:pStyle w:val="NoSpacing"/>
+        <w:jc w:val="center"/>
+        <w:rPr>
+          <w:lang w:val="es-ES"/>
+        </w:rPr>
+      </w:pPr>
+      <w:r>
+        <w:rPr>
+          <w:lang w:val="es-ES"/>
+        </w:rPr>
+        <w:t xml:space="preserve">7   </w:t>
+      </w:r>
+      <w:proofErr w:type="spellStart"/>
+      <w:r>
+        <w:rPr>
+          <w:lang w:val="es-ES"/>
+        </w:rPr>
+        <w:t>Camion</w:t>
+      </w:r>
+      <w:proofErr w:type="spellEnd"/>
+      <w:r>
+        <w:rPr>
+          <w:lang w:val="es-ES"/>
+        </w:rPr>
+        <w:t xml:space="preserve"> de </w:t>
+      </w:r>
+      <w:proofErr w:type="spellStart"/>
+      <w:r>
+        <w:rPr>
+          <w:lang w:val="es-ES"/>
+        </w:rPr>
+        <w:t>vacio</w:t>
+      </w:r>
+      <w:proofErr w:type="spellEnd"/>
+      <w:r>
+        <w:rPr>
+          <w:lang w:val="es-ES"/>
+        </w:rPr>
+        <w:t xml:space="preserve">  </w:t>
+      </w:r>
+      <w:r>
+        <w:rPr>
+          <w:lang w:val="es-ES"/>
+        </w:rPr>
+        <w:tab/>
+      </w:r>
+      <w:r>
+        <w:rPr>
+          <w:lang w:val="es-ES"/>
+        </w:rPr>
+        <w:t>7    1</w:t>
+      </w:r>
+    </w:p>
+    <w:p>
+      <w:pPr>
+        <w:pStyle w:val="NoSpacing"/>
+        <w:jc w:val="center"/>
+        <w:rPr>
+          <w:lang w:val="es-ES"/>
+        </w:rPr>
+      </w:pPr>
+      <w:r>
+        <w:rPr>
+          <w:lang w:val="es-ES"/>
+        </w:rPr>
+        <w:t xml:space="preserve">8   </w:t>
+      </w:r>
+      <w:proofErr w:type="spellStart"/>
+      <w:r>
+        <w:rPr>
+          <w:lang w:val="es-ES"/>
+        </w:rPr>
+        <w:t>Camion</w:t>
+      </w:r>
+      <w:proofErr w:type="spellEnd"/>
+      <w:r>
+        <w:rPr>
+          <w:lang w:val="es-ES"/>
+        </w:rPr>
+        <w:t xml:space="preserve"> de </w:t>
+      </w:r>
+      <w:proofErr w:type="spellStart"/>
+      <w:r>
+        <w:rPr>
+          <w:lang w:val="es-ES"/>
+        </w:rPr>
+        <w:t>vacio</w:t>
+      </w:r>
+      <w:proofErr w:type="spellEnd"/>
+      <w:r>
+        <w:rPr>
+          <w:lang w:val="es-ES"/>
+        </w:rPr>
+        <w:t xml:space="preserve">  </w:t>
+      </w:r>
+      <w:r>
+        <w:rPr>
+          <w:lang w:val="es-ES"/>
+        </w:rPr>
+        <w:tab/>
+      </w:r>
+      <w:r>
+        <w:rPr>
+          <w:lang w:val="es-ES"/>
+        </w:rPr>
+        <w:t>8    1</w:t>
+      </w:r>
+    </w:p>
+    <w:p>
+      <w:pPr>
+        <w:pStyle w:val="NoSpacing"/>
+        <w:jc w:val="center"/>
+        <w:rPr>
+          <w:lang w:val="es-ES"/>
+        </w:rPr>
+      </w:pPr>
+      <w:r>
+        <w:rPr>
+          <w:lang w:val="es-ES"/>
+        </w:rPr>
+        <w:t xml:space="preserve">9   </w:t>
+      </w:r>
+      <w:r>
+        <w:rPr>
+          <w:lang w:val="es-ES"/>
+        </w:rPr>
+        <w:t xml:space="preserve">Motobomba  </w:t>
+      </w:r>
+      <w:r>
+        <w:rPr>
+          <w:lang w:val="es-ES"/>
+        </w:rPr>
+        <w:tab/>
+      </w:r>
+      <w:r>
+        <w:rPr>
+          <w:lang w:val="es-ES"/>
+        </w:rPr>
+        <w:tab/>
+      </w:r>
+      <w:r>
+        <w:rPr>
+          <w:lang w:val="es-ES"/>
+        </w:rPr>
+        <w:t>9    1</w:t>
+      </w:r>
+    </w:p>
+    <w:p>
+      <w:pPr>
+        <w:pStyle w:val="NoSpacing"/>
+        <w:jc w:val="center"/>
+        <w:rPr>
+          <w:lang w:val="es-ES"/>
+        </w:rPr>
+      </w:pPr>
+      <w:r>
+        <w:rPr>
+          <w:lang w:val="es-ES"/>
+        </w:rPr>
+        <w:t xml:space="preserve">10 </w:t>
+      </w:r>
+      <w:r>
+        <w:rPr>
+          <w:lang w:val="es-ES"/>
+        </w:rPr>
+        <w:t xml:space="preserve">Motobomba </w:t>
+      </w:r>
+      <w:r>
+        <w:rPr>
+          <w:lang w:val="es-ES"/>
+        </w:rPr>
+        <w:tab/>
+      </w:r>
+      <w:r>
+        <w:rPr>
+          <w:lang w:val="es-ES"/>
+        </w:rPr>
+        <w:tab/>
+      </w:r>
+      <w:r>
+        <w:rPr>
+          <w:lang w:val="es-ES"/>
+        </w:rPr>
+        <w:t>10    1</w:t>
+      </w:r>
+    </w:p>
+    <w:p>
+      <w:pPr>
+        <w:pStyle w:val="NoSpacing"/>
+        <w:jc w:val="center"/>
+        <w:rPr>
+          <w:lang w:val="es-ES"/>
+        </w:rPr>
+      </w:pPr>
+      <w:r>
+        <w:rPr>
+          <w:lang w:val="es-ES"/>
+        </w:rPr>
+        <w:t xml:space="preserve">11 </w:t>
+      </w:r>
+      <w:proofErr w:type="spellStart"/>
+      <w:r>
+        <w:rPr>
+          <w:lang w:val="es-ES"/>
+        </w:rPr>
+        <w:t>Camion</w:t>
+      </w:r>
+      <w:proofErr w:type="spellEnd"/>
+      <w:r>
+        <w:rPr>
+          <w:lang w:val="es-ES"/>
+        </w:rPr>
+        <w:t xml:space="preserve"> con </w:t>
+      </w:r>
+      <w:proofErr w:type="spellStart"/>
+      <w:r>
+        <w:rPr>
+          <w:lang w:val="es-ES"/>
+        </w:rPr>
+        <w:t>hidro</w:t>
+      </w:r>
+      <w:proofErr w:type="spellEnd"/>
       <w:r>
         <w:rPr>
           <w:lang w:val="es-ES"/>
@@ -799,24 +1475,113 @@
       </w:r>
       <w:r>
         <w:rPr>
-          <w:b/>
-          <w:lang w:val="es-ES"/>
-        </w:rPr>
-        <w:t>Purga</w:t>
-      </w:r>
-      <w:r>
-        <w:rPr>
-          <w:lang w:val="es-ES"/>
-        </w:rPr>
-        <w:t>. Si bien las necesidades son calendarizadas aleatoriamente en los días laborables, las mismas se consideran dato del modelo.</w:t>
-      </w:r>
-    </w:p>
-    <w:p>
-      <w:pPr>
-        <w:pStyle w:val="ListParagraph"/>
+          <w:lang w:val="es-ES"/>
+        </w:rPr>
+        <w:tab/>
+      </w:r>
+      <w:r>
+        <w:rPr>
+          <w:lang w:val="es-ES"/>
+        </w:rPr>
+        <w:t>11    1</w:t>
+      </w:r>
+    </w:p>
+    <w:p>
+      <w:pPr>
+        <w:pStyle w:val="NoSpacing"/>
+        <w:jc w:val="center"/>
+        <w:rPr>
+          <w:lang w:val="es-ES"/>
+        </w:rPr>
+      </w:pPr>
+      <w:r>
+        <w:rPr>
+          <w:lang w:val="es-ES"/>
+        </w:rPr>
+        <w:t xml:space="preserve">12 </w:t>
+      </w:r>
+      <w:proofErr w:type="spellStart"/>
+      <w:r>
+        <w:rPr>
+          <w:lang w:val="es-ES"/>
+        </w:rPr>
+        <w:t>Camion</w:t>
+      </w:r>
+      <w:proofErr w:type="spellEnd"/>
+      <w:r>
+        <w:rPr>
+          <w:lang w:val="es-ES"/>
+        </w:rPr>
+        <w:t xml:space="preserve"> con </w:t>
+      </w:r>
+      <w:proofErr w:type="spellStart"/>
+      <w:r>
+        <w:rPr>
+          <w:lang w:val="es-ES"/>
+        </w:rPr>
+        <w:t>hidro</w:t>
+      </w:r>
+      <w:proofErr w:type="spellEnd"/>
+      <w:r>
+        <w:rPr>
+          <w:lang w:val="es-ES"/>
+        </w:rPr>
+        <w:t xml:space="preserve"> </w:t>
+      </w:r>
+      <w:r>
+        <w:rPr>
+          <w:lang w:val="es-ES"/>
+        </w:rPr>
+        <w:tab/>
+      </w:r>
+      <w:r>
+        <w:rPr>
+          <w:lang w:val="es-ES"/>
+        </w:rPr>
+        <w:t>12    1</w:t>
+      </w:r>
+    </w:p>
+    <w:p>
+      <w:pPr>
+        <w:jc w:val="center"/>
+        <w:rPr>
+          <w:lang w:val="es-ES"/>
+        </w:rPr>
+      </w:pPr>
+      <w:r>
+        <w:rPr>
+          <w:lang w:val="es-ES"/>
+        </w:rPr>
+        <w:t xml:space="preserve">13 </w:t>
+      </w:r>
+      <w:r>
+        <w:t xml:space="preserve">Camion con </w:t>
+      </w:r>
+      <w:proofErr w:type="spellStart"/>
+      <w:r>
+        <w:t>hidro</w:t>
+      </w:r>
+      <w:proofErr w:type="spellEnd"/>
+      <w:r>
+        <w:t xml:space="preserve"> </w:t>
+      </w:r>
+      <w:r>
+        <w:tab/>
+        <w:t>13</w:t>
+      </w:r>
+      <w:r>
+        <w:rPr>
+          <w:lang w:val="es-ES"/>
+        </w:rPr>
+        <w:t xml:space="preserve">    1</w:t>
+      </w:r>
+    </w:p>
+    <w:p>
+      <w:pPr>
+        <w:pStyle w:val="Heading2"/>
         <w:numPr>
           <w:ilvl w:val="0"/>
-          <w:numId w:val="10"/>
+          <w:numId w:val="12"/>
         </w:numPr>
         <w:rPr>
           <w:lang w:val="es-ES"/>
@@ -826,384 +1591,513 @@
         <w:rPr>
           <w:lang w:val="es-ES"/>
         </w:rPr>
-        <w:t>Necesidades no programadas o aleatorias.</w:t>
-      </w:r>
-    </w:p>
-    <w:p>
-      <w:pPr>
-        <w:pStyle w:val="ListParagraph"/>
-        <w:rPr>
-          <w:lang w:val="es-ES"/>
-        </w:rPr>
-      </w:pPr>
-      <w:r>
-        <w:rPr>
-          <w:lang w:val="es-ES"/>
-        </w:rPr>
-        <w:t xml:space="preserve">Corresponden a la categoría de </w:t>
+        <w:t>Asignación de vehiculos a necesidades.</w:t>
+      </w:r>
+    </w:p>
+    <w:p>
+      <w:r>
+        <w:rPr>
+          <w:noProof/>
+        </w:rPr>
+        <w:drawing>
+          <wp:inline distT="0" distB="0" distL="0" distR="0" wp14:anchorId="56C39773" wp14:editId="0090CE82">
+            <wp:extent cx="5943600" cy="3658870"/>
+            <wp:effectExtent l="0" t="0" r="0" b="0"/>
+            <wp:docPr id="1" name="Picture 1"/>
+            <wp:cNvGraphicFramePr>
+              <a:graphicFrameLocks xmlns:a="http://schemas.openxmlformats.org/drawingml/2006/main" noChangeAspect="1"/>
+            </wp:cNvGraphicFramePr>
+            <a:graphic xmlns:a="http://schemas.openxmlformats.org/drawingml/2006/main">
+              <a:graphicData uri="http://schemas.openxmlformats.org/drawingml/2006/picture">
+                <pic:pic xmlns:pic="http://schemas.openxmlformats.org/drawingml/2006/picture">
+                  <pic:nvPicPr>
+                    <pic:cNvPr id="1" name=""/>
+                    <pic:cNvPicPr/>
+                  </pic:nvPicPr>
+                  <pic:blipFill>
+                    <a:blip r:embed="rId8"/>
+                    <a:stretch>
+                      <a:fillRect/>
+                    </a:stretch>
+                  </pic:blipFill>
+                  <pic:spPr>
+                    <a:xfrm>
+                      <a:off x="0" y="0"/>
+                      <a:ext cx="5943600" cy="3658870"/>
+                    </a:xfrm>
+                    <a:prstGeom prst="rect">
+                      <a:avLst/>
+                    </a:prstGeom>
+                  </pic:spPr>
+                </pic:pic>
+              </a:graphicData>
+            </a:graphic>
+          </wp:inline>
+        </w:drawing>
+      </w:r>
+    </w:p>
+    <w:p>
+      <w:pPr>
+        <w:pStyle w:val="Heading1"/>
+        <w:rPr>
+          <w:lang w:val="es-ES"/>
+        </w:rPr>
+      </w:pPr>
+      <w:r>
+        <w:rPr>
+          <w:lang w:val="es-ES"/>
+        </w:rPr>
+        <w:t>Métricas.</w:t>
+      </w:r>
+    </w:p>
+    <w:p>
+      <w:pPr>
+        <w:rPr>
+          <w:lang w:val="es-ES"/>
+        </w:rPr>
+      </w:pPr>
+      <w:r>
+        <w:rPr>
+          <w:lang w:val="es-ES"/>
+        </w:rPr>
+        <w:t xml:space="preserve">Se definen para </w:t>
+      </w:r>
+      <w:r>
+        <w:rPr>
+          <w:lang w:val="es-ES"/>
+        </w:rPr>
+        <w:t>medir la performance del sector, dos grupos de métricas: porcentaje de tareas no completas desglosadas por prioridad y tiempo promedio en días de completamiento de tareas también por prioridad</w:t>
+      </w:r>
+      <w:r>
+        <w:rPr>
+          <w:lang w:val="es-ES"/>
+        </w:rPr>
+        <w:t>.</w:t>
+      </w:r>
+    </w:p>
+    <w:p>
+      <w:pPr>
+        <w:pStyle w:val="Heading1"/>
+        <w:rPr>
+          <w:lang w:val="es-ES"/>
+        </w:rPr>
+      </w:pPr>
+      <w:r>
+        <w:rPr>
+          <w:lang w:val="es-ES"/>
+        </w:rPr>
+        <w:t>Purgas.</w:t>
+      </w:r>
+    </w:p>
+    <w:p>
+      <w:pPr>
+        <w:rPr>
+          <w:rFonts w:ascii="Calibri" w:eastAsia="Times New Roman" w:hAnsi="Calibri" w:cs="Times New Roman"/>
+          <w:color w:val="000000"/>
+          <w:lang w:val="es-ES"/>
+        </w:rPr>
+      </w:pPr>
+      <w:r>
+        <w:rPr>
+          <w:lang w:val="es-ES"/>
+        </w:rPr>
+        <w:t xml:space="preserve">Se modelan los viajes </w:t>
+      </w:r>
+      <w:r>
+        <w:rPr>
+          <w:lang w:val="es-ES"/>
+        </w:rPr>
+        <w:t>en bloques de 4 horas de duración má</w:t>
+      </w:r>
+      <w:r>
+        <w:rPr>
+          <w:lang w:val="es-ES"/>
+        </w:rPr>
+        <w:t>xima. Se corrigen las rutas SAT02 y 02S</w:t>
+      </w:r>
+      <w:r>
+        <w:rPr>
+          <w:lang w:val="es-ES"/>
+        </w:rPr>
+        <w:t>. Se agrega en la pestaña Puntos las siguientes locaciones:</w:t>
+      </w:r>
+      <w:r>
+        <w:rPr>
+          <w:lang w:val="es-ES"/>
+        </w:rPr>
+        <w:t xml:space="preserve"> </w:t>
+      </w:r>
+      <w:r>
+        <w:rPr>
+          <w:rFonts w:ascii="Calibri" w:eastAsia="Times New Roman" w:hAnsi="Calibri" w:cs="Times New Roman"/>
+          <w:color w:val="000000"/>
+          <w:lang w:val="es-ES"/>
+        </w:rPr>
+        <w:t>S237</w:t>
+      </w:r>
+      <w:r>
+        <w:rPr>
+          <w:rFonts w:ascii="Calibri" w:eastAsia="Times New Roman" w:hAnsi="Calibri" w:cs="Times New Roman"/>
+          <w:color w:val="000000"/>
+          <w:lang w:val="es-ES"/>
+        </w:rPr>
+        <w:t xml:space="preserve">, </w:t>
+      </w:r>
+      <w:r>
+        <w:rPr>
+          <w:rFonts w:ascii="Calibri" w:eastAsia="Times New Roman" w:hAnsi="Calibri" w:cs="Times New Roman"/>
+          <w:color w:val="000000"/>
+          <w:lang w:val="es-ES"/>
+        </w:rPr>
+        <w:t>S339</w:t>
+      </w:r>
+      <w:r>
+        <w:rPr>
+          <w:rFonts w:ascii="Calibri" w:eastAsia="Times New Roman" w:hAnsi="Calibri" w:cs="Times New Roman"/>
+          <w:color w:val="000000"/>
+          <w:lang w:val="es-ES"/>
+        </w:rPr>
+        <w:t xml:space="preserve">, </w:t>
+      </w:r>
+      <w:r>
+        <w:rPr>
+          <w:rFonts w:ascii="Calibri" w:eastAsia="Times New Roman" w:hAnsi="Calibri" w:cs="Times New Roman"/>
+          <w:color w:val="000000"/>
+          <w:lang w:val="es-ES"/>
+        </w:rPr>
+        <w:t>S432</w:t>
+      </w:r>
+      <w:r>
+        <w:rPr>
+          <w:rFonts w:ascii="Calibri" w:eastAsia="Times New Roman" w:hAnsi="Calibri" w:cs="Times New Roman"/>
+          <w:color w:val="000000"/>
+          <w:lang w:val="es-ES"/>
+        </w:rPr>
+        <w:t xml:space="preserve">, S551, </w:t>
+      </w:r>
+      <w:r>
+        <w:rPr>
+          <w:rFonts w:ascii="Calibri" w:eastAsia="Times New Roman" w:hAnsi="Calibri" w:cs="Times New Roman"/>
+          <w:color w:val="000000"/>
+          <w:lang w:val="es-ES"/>
+        </w:rPr>
+        <w:t>S774</w:t>
+      </w:r>
+      <w:r>
+        <w:rPr>
+          <w:rFonts w:ascii="Calibri" w:eastAsia="Times New Roman" w:hAnsi="Calibri" w:cs="Times New Roman"/>
+          <w:color w:val="000000"/>
+          <w:lang w:val="es-ES"/>
+        </w:rPr>
+        <w:t xml:space="preserve">, </w:t>
+      </w:r>
+      <w:r>
+        <w:rPr>
+          <w:rFonts w:ascii="Calibri" w:eastAsia="Times New Roman" w:hAnsi="Calibri" w:cs="Times New Roman"/>
+          <w:color w:val="000000"/>
+          <w:lang w:val="es-ES"/>
+        </w:rPr>
+        <w:t>Planta Central</w:t>
+      </w:r>
+      <w:r>
+        <w:rPr>
+          <w:rFonts w:ascii="Calibri" w:eastAsia="Times New Roman" w:hAnsi="Calibri" w:cs="Times New Roman"/>
+          <w:color w:val="000000"/>
+          <w:lang w:val="es-ES"/>
+        </w:rPr>
+        <w:t xml:space="preserve">, </w:t>
+      </w:r>
+      <w:r>
+        <w:rPr>
+          <w:rFonts w:ascii="Calibri" w:eastAsia="Times New Roman" w:hAnsi="Calibri" w:cs="Times New Roman"/>
+          <w:color w:val="000000"/>
+          <w:lang w:val="es-ES"/>
+        </w:rPr>
+        <w:t>Planta Gas</w:t>
+      </w:r>
+      <w:r>
+        <w:rPr>
+          <w:rFonts w:ascii="Calibri" w:eastAsia="Times New Roman" w:hAnsi="Calibri" w:cs="Times New Roman"/>
+          <w:color w:val="000000"/>
+          <w:lang w:val="es-ES"/>
+        </w:rPr>
+        <w:t xml:space="preserve">, </w:t>
+      </w:r>
+      <w:r>
+        <w:rPr>
+          <w:rFonts w:ascii="Calibri" w:eastAsia="Times New Roman" w:hAnsi="Calibri" w:cs="Times New Roman"/>
+          <w:color w:val="000000"/>
+          <w:lang w:val="es-ES"/>
+        </w:rPr>
+        <w:t>Planta La Petiza</w:t>
+      </w:r>
+      <w:r>
+        <w:rPr>
+          <w:rFonts w:ascii="Calibri" w:eastAsia="Times New Roman" w:hAnsi="Calibri" w:cs="Times New Roman"/>
+          <w:color w:val="000000"/>
+          <w:lang w:val="es-ES"/>
+        </w:rPr>
+        <w:t xml:space="preserve">, </w:t>
+      </w:r>
+      <w:r>
+        <w:rPr>
+          <w:rFonts w:ascii="Calibri" w:eastAsia="Times New Roman" w:hAnsi="Calibri" w:cs="Times New Roman"/>
+          <w:color w:val="000000"/>
+          <w:lang w:val="es-ES"/>
+        </w:rPr>
+        <w:t>S13</w:t>
+      </w:r>
+      <w:r>
+        <w:rPr>
+          <w:rFonts w:ascii="Calibri" w:eastAsia="Times New Roman" w:hAnsi="Calibri" w:cs="Times New Roman"/>
+          <w:color w:val="000000"/>
+          <w:lang w:val="es-ES"/>
+        </w:rPr>
+        <w:t xml:space="preserve">, </w:t>
+      </w:r>
+      <w:r>
+        <w:rPr>
+          <w:rFonts w:ascii="Calibri" w:eastAsia="Times New Roman" w:hAnsi="Calibri" w:cs="Times New Roman"/>
+          <w:color w:val="000000"/>
+          <w:lang w:val="es-ES"/>
+        </w:rPr>
+        <w:t>S20</w:t>
+      </w:r>
+      <w:r>
+        <w:rPr>
+          <w:rFonts w:ascii="Calibri" w:eastAsia="Times New Roman" w:hAnsi="Calibri" w:cs="Times New Roman"/>
+          <w:color w:val="000000"/>
+          <w:lang w:val="es-ES"/>
+        </w:rPr>
+        <w:t xml:space="preserve">. </w:t>
+      </w:r>
+      <w:r>
+        <w:rPr>
+          <w:rFonts w:ascii="Calibri" w:eastAsia="Times New Roman" w:hAnsi="Calibri" w:cs="Times New Roman"/>
+          <w:color w:val="000000"/>
+          <w:lang w:val="es-ES"/>
+        </w:rPr>
+        <w:t>Se remueve</w:t>
+      </w:r>
+      <w:r>
+        <w:rPr>
+          <w:rFonts w:ascii="Calibri" w:eastAsia="Times New Roman" w:hAnsi="Calibri" w:cs="Times New Roman"/>
+          <w:color w:val="000000"/>
+          <w:lang w:val="es-ES"/>
+        </w:rPr>
+        <w:t xml:space="preserve">n </w:t>
+      </w:r>
+      <w:r>
+        <w:rPr>
+          <w:rFonts w:ascii="Calibri" w:eastAsia="Times New Roman" w:hAnsi="Calibri" w:cs="Times New Roman"/>
+          <w:color w:val="000000"/>
+          <w:lang w:val="es-ES"/>
+        </w:rPr>
+        <w:t>l</w:t>
+      </w:r>
+      <w:r>
+        <w:rPr>
+          <w:rFonts w:ascii="Calibri" w:eastAsia="Times New Roman" w:hAnsi="Calibri" w:cs="Times New Roman"/>
+          <w:color w:val="000000"/>
+          <w:lang w:val="es-ES"/>
+        </w:rPr>
+        <w:t>os</w:t>
+      </w:r>
+      <w:r>
+        <w:rPr>
+          <w:rFonts w:ascii="Calibri" w:eastAsia="Times New Roman" w:hAnsi="Calibri" w:cs="Times New Roman"/>
+          <w:color w:val="000000"/>
+          <w:lang w:val="es-ES"/>
+        </w:rPr>
+        <w:t xml:space="preserve"> punto</w:t>
+      </w:r>
+      <w:r>
+        <w:rPr>
+          <w:rFonts w:ascii="Calibri" w:eastAsia="Times New Roman" w:hAnsi="Calibri" w:cs="Times New Roman"/>
+          <w:color w:val="000000"/>
+          <w:lang w:val="es-ES"/>
+        </w:rPr>
+        <w:t>s</w:t>
+      </w:r>
+      <w:r>
+        <w:rPr>
+          <w:rFonts w:ascii="Calibri" w:eastAsia="Times New Roman" w:hAnsi="Calibri" w:cs="Times New Roman"/>
+          <w:color w:val="000000"/>
+          <w:lang w:val="es-ES"/>
+        </w:rPr>
+        <w:t xml:space="preserve"> S843</w:t>
+      </w:r>
+      <w:r>
+        <w:rPr>
+          <w:rFonts w:ascii="Calibri" w:eastAsia="Times New Roman" w:hAnsi="Calibri" w:cs="Times New Roman"/>
+          <w:color w:val="000000"/>
+          <w:lang w:val="es-ES"/>
+        </w:rPr>
+        <w:t>, S982</w:t>
+      </w:r>
+      <w:r>
+        <w:rPr>
+          <w:rFonts w:ascii="Calibri" w:eastAsia="Times New Roman" w:hAnsi="Calibri" w:cs="Times New Roman"/>
+          <w:color w:val="000000"/>
+          <w:lang w:val="es-ES"/>
+        </w:rPr>
+        <w:t xml:space="preserve"> de la planilla de Purgas por no encontrarse activo.</w:t>
+      </w:r>
+    </w:p>
+    <w:p>
+      <w:pPr>
+        <w:rPr>
+          <w:rFonts w:ascii="Calibri" w:eastAsia="Times New Roman" w:hAnsi="Calibri" w:cs="Times New Roman"/>
+          <w:color w:val="000000"/>
+          <w:sz w:val="22"/>
+          <w:szCs w:val="22"/>
+        </w:rPr>
+      </w:pPr>
+    </w:p>
+    <w:p>
+      <w:pPr>
+        <w:rPr>
+          <w:lang w:val="es-ES"/>
+        </w:rPr>
+      </w:pPr>
+      <w:r>
+        <w:rPr>
+          <w:lang w:val="es-ES"/>
+        </w:rPr>
+        <w:t xml:space="preserve">Se modificó también la columna </w:t>
+      </w:r>
+      <w:r>
+        <w:rPr>
+          <w:b/>
+          <w:lang w:val="es-ES"/>
+        </w:rPr>
+        <w:t>Lugar</w:t>
+      </w:r>
+      <w:r>
+        <w:rPr>
+          <w:lang w:val="es-ES"/>
+        </w:rPr>
+        <w:t xml:space="preserve"> por tener caracteres inválidos para la lectura.</w:t>
+      </w:r>
+      <w:r>
+        <w:rPr>
+          <w:lang w:val="es-ES"/>
+        </w:rPr>
+        <w:t xml:space="preserve"> </w:t>
+      </w:r>
+    </w:p>
+    <w:p>
+      <w:pPr>
+        <w:rPr>
+          <w:lang w:val="es-ES"/>
+        </w:rPr>
+      </w:pPr>
+      <w:r>
+        <w:rPr>
+          <w:lang w:val="es-ES"/>
+        </w:rPr>
+        <w:t xml:space="preserve">Para modelar las purgas se procedió de la siguiente forma. Se </w:t>
+      </w:r>
+      <w:r>
+        <w:rPr>
+          <w:lang w:val="es-ES"/>
+        </w:rPr>
+        <w:t xml:space="preserve">optimizaron individualmente las rutas (camino mas corto) para cada categoría de purga en ciclos de menos de 4 horas. Dichos ciclos fueron incluidos en el </w:t>
       </w:r>
       <w:proofErr w:type="spellStart"/>
       <w:r>
         <w:rPr>
+          <w:lang w:val="es-ES"/>
+        </w:rPr>
+        <w:t>stack</w:t>
+      </w:r>
+      <w:proofErr w:type="spellEnd"/>
+      <w:r>
+        <w:rPr>
+          <w:lang w:val="es-ES"/>
+        </w:rPr>
+        <w:t xml:space="preserve"> de tareas logísticas a ser realizadas por el </w:t>
+      </w:r>
+      <w:bookmarkStart w:id="0" w:name="_GoBack"/>
+      <w:r>
+        <w:rPr>
           <w:b/>
           <w:lang w:val="es-ES"/>
         </w:rPr>
-        <w:t>Pulling</w:t>
-      </w:r>
+        <w:t xml:space="preserve">camión de </w:t>
+      </w:r>
+      <w:proofErr w:type="spellStart"/>
+      <w:r>
+        <w:rPr>
+          <w:b/>
+          <w:lang w:val="es-ES"/>
+        </w:rPr>
+        <w:t>Vacio</w:t>
+      </w:r>
+      <w:bookmarkEnd w:id="0"/>
       <w:proofErr w:type="spellEnd"/>
       <w:r>
         <w:rPr>
           <w:lang w:val="es-ES"/>
         </w:rPr>
-        <w:t>. Las mismas pueden ocurrir en cualquier día del calendario, incluso en los días no laborables.</w:t>
-      </w:r>
-    </w:p>
-    <w:p>
-      <w:pPr>
-        <w:rPr>
-          <w:lang w:val="es-ES"/>
-        </w:rPr>
-      </w:pPr>
-      <w:r>
-        <w:rPr>
-          <w:lang w:val="es-ES"/>
-        </w:rPr>
-        <w:t xml:space="preserve">Dos funciones son las encargadas de implementar la lógica de asignación de recursos logísticos a las necesidades de transporte. </w:t>
-      </w:r>
-    </w:p>
-    <w:p>
-      <w:pPr>
-        <w:rPr>
-          <w:lang w:val="es-ES"/>
-        </w:rPr>
-      </w:pPr>
-      <w:r>
-        <w:rPr>
-          <w:lang w:val="es-ES"/>
-        </w:rPr>
-        <w:t>La primer función (</w:t>
+        <w:t xml:space="preserve">. </w:t>
+      </w:r>
+    </w:p>
+    <w:p>
+      <w:pPr>
+        <w:rPr>
+          <w:rFonts w:ascii="Calibri" w:eastAsia="Times New Roman" w:hAnsi="Calibri" w:cs="Times New Roman"/>
+          <w:color w:val="000000"/>
+          <w:sz w:val="22"/>
+          <w:szCs w:val="22"/>
+        </w:rPr>
+      </w:pPr>
+    </w:p>
+    <w:p>
+      <w:pPr>
+        <w:pStyle w:val="Heading1"/>
+        <w:rPr>
+          <w:lang w:val="es-ES"/>
+        </w:rPr>
+      </w:pPr>
+      <w:r>
+        <w:rPr>
+          <w:lang w:val="es-ES"/>
+        </w:rPr>
+        <w:t>Próximos pasos</w:t>
+      </w:r>
+      <w:r>
+        <w:rPr>
+          <w:lang w:val="es-ES"/>
+        </w:rPr>
+        <w:t>.</w:t>
+      </w:r>
+    </w:p>
+    <w:p>
+      <w:pPr>
+        <w:rPr>
+          <w:lang w:val="es-ES"/>
+        </w:rPr>
+      </w:pPr>
+      <w:r>
+        <w:rPr>
+          <w:lang w:val="es-ES"/>
+        </w:rPr>
+        <w:t xml:space="preserve">Para las próximas versiones del modelo se propone iniciar el modelado de las purgas junto con el ruteo de los vehículos </w:t>
       </w:r>
       <w:r>
         <w:rPr>
           <w:b/>
           <w:lang w:val="es-ES"/>
         </w:rPr>
-        <w:t>create_record</w:t>
-      </w:r>
-      <w:r>
-        <w:rPr>
-          <w:lang w:val="es-ES"/>
-        </w:rPr>
-        <w:t xml:space="preserve">) </w:t>
-      </w:r>
-      <w:r>
-        <w:rPr>
-          <w:lang w:val="es-ES"/>
-        </w:rPr>
-        <w:t xml:space="preserve">corresponde a </w:t>
-      </w:r>
-      <w:r>
-        <w:rPr>
-          <w:lang w:val="es-ES"/>
-        </w:rPr>
-        <w:t>los vehículos con turnos corridos de 24 hs.</w:t>
-      </w:r>
-      <w:r>
-        <w:rPr>
-          <w:lang w:val="es-ES"/>
-        </w:rPr>
-        <w:t xml:space="preserve"> La misma asigna recursos libres a las necesidades, programadas y no programadas, según prioridad.</w:t>
-      </w:r>
-    </w:p>
-    <w:p>
-      <w:pPr>
-        <w:rPr>
-          <w:lang w:val="es-ES"/>
-        </w:rPr>
-      </w:pPr>
-      <w:r>
-        <w:rPr>
-          <w:lang w:val="es-ES"/>
-        </w:rPr>
-        <w:t>La segunda función (</w:t>
-      </w:r>
-      <w:r>
-        <w:rPr>
-          <w:b/>
-          <w:lang w:val="es-ES"/>
-        </w:rPr>
-        <w:t>create_</w:t>
-      </w:r>
-      <w:r>
-        <w:rPr>
-          <w:b/>
-          <w:lang w:val="es-ES"/>
-        </w:rPr>
-        <w:t>daily_</w:t>
-      </w:r>
-      <w:r>
-        <w:rPr>
-          <w:b/>
-          <w:lang w:val="es-ES"/>
-        </w:rPr>
-        <w:t>record</w:t>
-      </w:r>
-      <w:r>
-        <w:rPr>
-          <w:lang w:val="es-ES"/>
-        </w:rPr>
-        <w:t>) corresponde a los vehículos con turnos de 9 horas. La lógica que se implementa es similar a la función de asignación de las cuadrillas de mantenimiento. Ver documentación para mas detalles.</w:t>
-      </w:r>
-    </w:p>
-    <w:p>
-      <w:pPr>
-        <w:pStyle w:val="Heading1"/>
-        <w:rPr>
-          <w:lang w:val="es-ES"/>
-        </w:rPr>
-      </w:pPr>
-      <w:r>
-        <w:rPr>
-          <w:lang w:val="es-ES"/>
-        </w:rPr>
-        <w:t>Resultados</w:t>
-      </w:r>
-    </w:p>
-    <w:p>
-      <w:pPr>
-        <w:rPr>
-          <w:lang w:val="es-ES"/>
-        </w:rPr>
-      </w:pPr>
-      <w:r>
-        <w:rPr>
-          <w:lang w:val="es-ES"/>
-        </w:rPr>
-        <w:t>Inicialmente, p</w:t>
-      </w:r>
-      <w:r>
-        <w:rPr>
-          <w:lang w:val="es-ES"/>
-        </w:rPr>
-        <w:t>ara los resultados</w:t>
-      </w:r>
-      <w:r>
-        <w:rPr>
-          <w:lang w:val="es-ES"/>
-        </w:rPr>
-        <w:t xml:space="preserve"> se generaron los siguientes indicadores: </w:t>
-      </w:r>
-    </w:p>
-    <w:p>
-      <w:pPr>
-        <w:pStyle w:val="ListParagraph"/>
-        <w:numPr>
-          <w:ilvl w:val="0"/>
-          <w:numId w:val="10"/>
-        </w:numPr>
-        <w:rPr>
-          <w:lang w:val="es-ES"/>
-        </w:rPr>
-      </w:pPr>
-      <w:r>
-        <w:rPr>
-          <w:b/>
-          <w:lang w:val="es-ES"/>
-        </w:rPr>
-        <w:t>perc_transports_not_achieved</w:t>
-      </w:r>
-      <w:r>
-        <w:rPr>
-          <w:lang w:val="es-ES"/>
-        </w:rPr>
-        <w:t>: porcentaje de necesidades de transporte no concretadas</w:t>
-      </w:r>
-      <w:r>
-        <w:rPr>
-          <w:lang w:val="es-ES"/>
-        </w:rPr>
-        <w:t>.</w:t>
-      </w:r>
-    </w:p>
-    <w:p>
-      <w:pPr>
-        <w:pStyle w:val="ListParagraph"/>
-        <w:numPr>
-          <w:ilvl w:val="0"/>
-          <w:numId w:val="10"/>
-        </w:numPr>
-        <w:rPr>
-          <w:lang w:val="es-ES"/>
-        </w:rPr>
-      </w:pPr>
-      <w:r>
-        <w:rPr>
-          <w:b/>
-          <w:lang w:val="es-ES"/>
-        </w:rPr>
-        <w:t>perc_transports_reprogramed</w:t>
-      </w:r>
-      <w:r>
-        <w:rPr>
-          <w:lang w:val="es-ES"/>
-        </w:rPr>
-        <w:t>: porcentaje de necesidades que no pueden concretarse en el mismo día en el que se presentan.</w:t>
-      </w:r>
-    </w:p>
-    <w:p>
-      <w:pPr>
-        <w:pStyle w:val="ListParagraph"/>
-        <w:numPr>
-          <w:ilvl w:val="0"/>
-          <w:numId w:val="10"/>
-        </w:numPr>
-        <w:rPr>
-          <w:lang w:val="es-ES"/>
-        </w:rPr>
-      </w:pPr>
-      <w:r>
-        <w:rPr>
-          <w:b/>
-          <w:lang w:val="es-ES"/>
-        </w:rPr>
-        <w:t>average_delay</w:t>
-      </w:r>
-      <w:r>
-        <w:rPr>
-          <w:lang w:val="es-ES"/>
-        </w:rPr>
-        <w:t>: tiempo promedio en días que demora una necesidad en ser comenzada. Es la diferencia entre el momento en que se presenta y el momento en que se inicia.</w:t>
-      </w:r>
-    </w:p>
-    <w:p>
-      <w:pPr>
-        <w:pStyle w:val="ListParagraph"/>
-        <w:numPr>
-          <w:ilvl w:val="0"/>
-          <w:numId w:val="10"/>
-        </w:numPr>
-      </w:pPr>
-      <w:r>
-        <w:rPr>
-          <w:b/>
-          <w:lang w:val="es-ES"/>
-        </w:rPr>
-        <w:t>overtime</w:t>
-      </w:r>
-      <w:r>
-        <w:rPr>
-          <w:lang w:val="es-ES"/>
-        </w:rPr>
-        <w:t>: tiempo en días de overtime por parte de las cuadrillas.</w:t>
-      </w:r>
-    </w:p>
-    <w:p>
-      <w:pPr>
-        <w:rPr>
-          <w:lang w:val="es-ES"/>
-        </w:rPr>
-      </w:pPr>
-      <w:r>
-        <w:rPr>
-          <w:lang w:val="es-ES"/>
-        </w:rPr>
-        <w:t>Las cantidades de recursos que</w:t>
-      </w:r>
-      <w:r>
-        <w:t xml:space="preserve"> </w:t>
-      </w:r>
-      <w:r>
-        <w:rPr>
-          <w:lang w:val="es-ES"/>
-        </w:rPr>
-        <w:t>se similar corresponden a tres valores: la disponibilidad actual, y +-1 unidad.</w:t>
-      </w:r>
-    </w:p>
-    <w:p>
-      <w:pPr>
-        <w:pStyle w:val="Heading1"/>
-        <w:rPr>
-          <w:lang w:val="es-ES"/>
-        </w:rPr>
-      </w:pPr>
-      <w:r>
-        <w:rPr>
-          <w:lang w:val="es-ES"/>
-        </w:rPr>
-        <w:t>Próximos pasos</w:t>
-      </w:r>
-    </w:p>
-    <w:p>
-      <w:pPr>
-        <w:rPr>
-          <w:lang w:val="es-ES"/>
-        </w:rPr>
-      </w:pPr>
-      <w:r>
-        <w:rPr>
-          <w:lang w:val="es-ES"/>
-        </w:rPr>
-        <w:t>Se sugiere para las próximas versiones del modelo r</w:t>
-      </w:r>
-      <w:r>
-        <w:rPr>
-          <w:lang w:val="es-ES"/>
-        </w:rPr>
-        <w:t xml:space="preserve">efinar los valores de los datos relevados para que el modelo sea mas representativo. </w:t>
-      </w:r>
-      <w:r>
-        <w:rPr>
-          <w:lang w:val="es-ES"/>
-        </w:rPr>
-        <w:t xml:space="preserve">Por ejemplo en lugar de ser la fila de actividad </w:t>
-      </w:r>
-      <w:r>
-        <w:rPr>
-          <w:b/>
-          <w:lang w:val="es-ES"/>
-        </w:rPr>
-        <w:t>Terminaciones</w:t>
-      </w:r>
-      <w:r>
-        <w:rPr>
-          <w:lang w:val="es-ES"/>
-        </w:rPr>
-        <w:t>, 8 visitas por año de 18 horas cada una. Relevar cuanto dura una terminación en un pozo (por ejemplo 30 minutos?) entonces la cantidad de visitas por año debería ser 36x8 veces.</w:t>
-      </w:r>
-    </w:p>
-    <w:p>
-      <w:pPr>
-        <w:rPr>
-          <w:lang w:val="es-ES"/>
-        </w:rPr>
-      </w:pPr>
-      <w:r>
-        <w:rPr>
-          <w:lang w:val="es-ES"/>
-        </w:rPr>
-        <w:t>Para modelar las purgas, se podría modelar en forma mas compleja, asumiendo que un camión de vacío pueda atender mas de una necesidad en el mismo viaje. Pero para tal fin, es conveniente tener datos mas ajustados a lo que sea la realidad, para poder diseñar de forma mas apropiada la estructura lógica de modelo.</w:t>
-      </w:r>
-    </w:p>
-    <w:p>
-      <w:pPr>
-        <w:rPr>
-          <w:lang w:val="es-ES"/>
-        </w:rPr>
-      </w:pPr>
-    </w:p>
-    <w:p>
-      <w:pPr>
-        <w:rPr>
-          <w:lang w:val="es-ES"/>
-        </w:rPr>
-      </w:pPr>
-    </w:p>
-    <w:p>
-      <w:pPr>
-        <w:rPr>
-          <w:lang w:val="es-ES"/>
-        </w:rPr>
-      </w:pPr>
+        <w:t>Potable</w:t>
+      </w:r>
+      <w:r>
+        <w:rPr>
+          <w:lang w:val="es-ES"/>
+        </w:rPr>
+        <w:t>, con turnos de 8 horas.</w:t>
+      </w:r>
     </w:p>
     <w:sectPr>
       <w:pgSz w:w="12240" w:h="15840"/>
@@ -3169,6 +4063,7 @@
   <w:style w:type="character" w:default="1" w:styleId="DefaultParagraphFont">
     <w:name w:val="Default Paragraph Font"/>
     <w:uiPriority w:val="1"/>
+    <w:semiHidden/>
     <w:unhideWhenUsed/>
   </w:style>
   <w:style w:type="table" w:default="1" w:styleId="TableNormal">
@@ -3951,7 +4846,7 @@
 </file>
 
 <file path=customXml/itemProps1.xml><?xml version="1.0" encoding="utf-8"?>
-<ds:datastoreItem xmlns:ds="http://schemas.openxmlformats.org/officeDocument/2006/customXml" ds:itemID="{CEF2C734-6138-3046-8008-5019819AB368}">
+<ds:datastoreItem xmlns:ds="http://schemas.openxmlformats.org/officeDocument/2006/customXml" ds:itemID="{F6AB0A58-9716-0F46-A9D5-E78CEAE7F14D}">
   <ds:schemaRefs>
     <ds:schemaRef ds:uri="http://schemas.openxmlformats.org/officeDocument/2006/bibliography"/>
   </ds:schemaRefs>

</xml_diff>